<commit_message>
Fixed ReverseInputNumbers and updated documentation.
</commit_message>
<xml_diff>
--- a/Unit 3 Examples/ReverseInputNumbers/COMP268_ReverseInputNumbers_MyProgramProfile.docx
+++ b/Unit 3 Examples/ReverseInputNumbers/COMP268_ReverseInputNumbers_MyProgramProfile.docx
@@ -362,6 +362,11 @@
       <w:r>
         <w:t>Version 1.1</w:t>
       </w:r>
+      <w:r>
+        <w:t>-1.2</w:t>
+      </w:r>
+      <w:bookmarkStart w:id="0" w:name="_GoBack"/>
+      <w:bookmarkEnd w:id="0"/>
     </w:p>
     <w:tbl>
       <w:tblPr>
@@ -966,6 +971,195 @@
           </w:p>
         </w:tc>
       </w:tr>
+      <w:tr>
+        <w:trPr>
+          <w:trHeight w:val="570"/>
+        </w:trPr>
+        <w:tc>
+          <w:tcPr>
+            <w:tcW w:w="338" w:type="dxa"/>
+            <w:tcBorders>
+              <w:top w:val="single" w:sz="4" w:space="0" w:color="auto"/>
+              <w:left w:val="single" w:sz="4" w:space="0" w:color="auto"/>
+              <w:bottom w:val="single" w:sz="4" w:space="0" w:color="auto"/>
+              <w:right w:val="single" w:sz="4" w:space="0" w:color="auto"/>
+            </w:tcBorders>
+            <w:shd w:val="clear" w:color="auto" w:fill="auto"/>
+            <w:vAlign w:val="center"/>
+          </w:tcPr>
+          <w:p>
+            <w:pPr>
+              <w:spacing w:after="0" w:line="240" w:lineRule="auto"/>
+              <w:jc w:val="center"/>
+              <w:rPr>
+                <w:rFonts w:ascii="Calibri" w:eastAsia="Times New Roman" w:hAnsi="Calibri" w:cs="Calibri"/>
+                <w:color w:val="000000"/>
+                <w:lang w:eastAsia="en-CA"/>
+              </w:rPr>
+            </w:pPr>
+            <w:r>
+              <w:rPr>
+                <w:rFonts w:ascii="Calibri" w:eastAsia="Times New Roman" w:hAnsi="Calibri" w:cs="Calibri"/>
+                <w:color w:val="000000"/>
+                <w:lang w:eastAsia="en-CA"/>
+              </w:rPr>
+              <w:t>3</w:t>
+            </w:r>
+          </w:p>
+        </w:tc>
+        <w:tc>
+          <w:tcPr>
+            <w:tcW w:w="5797" w:type="dxa"/>
+            <w:tcBorders>
+              <w:top w:val="single" w:sz="4" w:space="0" w:color="auto"/>
+              <w:left w:val="nil"/>
+              <w:bottom w:val="single" w:sz="4" w:space="0" w:color="auto"/>
+              <w:right w:val="single" w:sz="4" w:space="0" w:color="auto"/>
+            </w:tcBorders>
+            <w:shd w:val="clear" w:color="auto" w:fill="auto"/>
+            <w:vAlign w:val="center"/>
+          </w:tcPr>
+          <w:p>
+            <w:pPr>
+              <w:rPr>
+                <w:lang w:eastAsia="en-CA"/>
+              </w:rPr>
+            </w:pPr>
+            <w:r>
+              <w:rPr>
+                <w:lang w:eastAsia="en-CA"/>
+              </w:rPr>
+              <w:t xml:space="preserve">Incorrect </w:t>
+            </w:r>
+            <w:proofErr w:type="spellStart"/>
+            <w:r>
+              <w:rPr>
+                <w:lang w:eastAsia="en-CA"/>
+              </w:rPr>
+              <w:t>behaviour</w:t>
+            </w:r>
+            <w:proofErr w:type="spellEnd"/>
+            <w:r>
+              <w:rPr>
+                <w:lang w:eastAsia="en-CA"/>
+              </w:rPr>
+              <w:t>.</w:t>
+            </w:r>
+          </w:p>
+        </w:tc>
+        <w:tc>
+          <w:tcPr>
+            <w:tcW w:w="2834" w:type="dxa"/>
+            <w:tcBorders>
+              <w:top w:val="single" w:sz="4" w:space="0" w:color="auto"/>
+              <w:left w:val="nil"/>
+              <w:bottom w:val="single" w:sz="4" w:space="0" w:color="auto"/>
+              <w:right w:val="single" w:sz="4" w:space="0" w:color="auto"/>
+            </w:tcBorders>
+            <w:shd w:val="clear" w:color="auto" w:fill="auto"/>
+            <w:vAlign w:val="bottom"/>
+          </w:tcPr>
+          <w:p>
+            <w:pPr>
+              <w:spacing w:after="0" w:line="240" w:lineRule="auto"/>
+              <w:rPr>
+                <w:rFonts w:ascii="Calibri" w:eastAsia="Times New Roman" w:hAnsi="Calibri" w:cs="Calibri"/>
+                <w:color w:val="000000"/>
+                <w:lang w:eastAsia="en-CA"/>
+              </w:rPr>
+            </w:pPr>
+            <w:r>
+              <w:rPr>
+                <w:rFonts w:ascii="Calibri" w:eastAsia="Times New Roman" w:hAnsi="Calibri" w:cs="Calibri"/>
+                <w:color w:val="000000"/>
+                <w:lang w:eastAsia="en-CA"/>
+              </w:rPr>
+              <w:t xml:space="preserve">See </w:t>
+            </w:r>
+            <w:r>
+              <w:rPr>
+                <w:rFonts w:ascii="Calibri" w:eastAsia="Times New Roman" w:hAnsi="Calibri" w:cs="Calibri"/>
+                <w:color w:val="000000"/>
+                <w:lang w:eastAsia="en-CA"/>
+              </w:rPr>
+              <w:fldChar w:fldCharType="begin"/>
+            </w:r>
+            <w:r>
+              <w:rPr>
+                <w:rFonts w:ascii="Calibri" w:eastAsia="Times New Roman" w:hAnsi="Calibri" w:cs="Calibri"/>
+                <w:color w:val="000000"/>
+                <w:lang w:eastAsia="en-CA"/>
+              </w:rPr>
+              <w:instrText xml:space="preserve"> REF _Ref482714899 \h </w:instrText>
+            </w:r>
+            <w:r>
+              <w:rPr>
+                <w:rFonts w:ascii="Calibri" w:eastAsia="Times New Roman" w:hAnsi="Calibri" w:cs="Calibri"/>
+                <w:color w:val="000000"/>
+                <w:lang w:eastAsia="en-CA"/>
+              </w:rPr>
+            </w:r>
+            <w:r>
+              <w:rPr>
+                <w:rFonts w:ascii="Calibri" w:eastAsia="Times New Roman" w:hAnsi="Calibri" w:cs="Calibri"/>
+                <w:color w:val="000000"/>
+                <w:lang w:eastAsia="en-CA"/>
+              </w:rPr>
+              <w:fldChar w:fldCharType="separate"/>
+            </w:r>
+            <w:r>
+              <w:t>Discussion</w:t>
+            </w:r>
+            <w:r>
+              <w:rPr>
+                <w:rFonts w:ascii="Calibri" w:eastAsia="Times New Roman" w:hAnsi="Calibri" w:cs="Calibri"/>
+                <w:color w:val="000000"/>
+                <w:lang w:eastAsia="en-CA"/>
+              </w:rPr>
+              <w:fldChar w:fldCharType="end"/>
+            </w:r>
+            <w:r>
+              <w:rPr>
+                <w:rFonts w:ascii="Calibri" w:eastAsia="Times New Roman" w:hAnsi="Calibri" w:cs="Calibri"/>
+                <w:color w:val="000000"/>
+                <w:lang w:eastAsia="en-CA"/>
+              </w:rPr>
+              <w:t>.</w:t>
+            </w:r>
+          </w:p>
+        </w:tc>
+        <w:tc>
+          <w:tcPr>
+            <w:tcW w:w="1679" w:type="dxa"/>
+            <w:tcBorders>
+              <w:top w:val="single" w:sz="4" w:space="0" w:color="auto"/>
+              <w:left w:val="nil"/>
+              <w:bottom w:val="single" w:sz="4" w:space="0" w:color="auto"/>
+              <w:right w:val="single" w:sz="4" w:space="0" w:color="auto"/>
+            </w:tcBorders>
+            <w:shd w:val="clear" w:color="auto" w:fill="auto"/>
+            <w:vAlign w:val="bottom"/>
+          </w:tcPr>
+          <w:p>
+            <w:pPr>
+              <w:spacing w:after="0" w:line="240" w:lineRule="auto"/>
+              <w:rPr>
+                <w:rFonts w:ascii="Calibri" w:eastAsia="Times New Roman" w:hAnsi="Calibri" w:cs="Calibri"/>
+                <w:color w:val="000000"/>
+                <w:lang w:eastAsia="en-CA"/>
+              </w:rPr>
+            </w:pPr>
+            <w:r>
+              <w:rPr>
+                <w:rFonts w:ascii="Calibri" w:eastAsia="Times New Roman" w:hAnsi="Calibri" w:cs="Calibri"/>
+                <w:color w:val="000000"/>
+                <w:lang w:eastAsia="en-CA"/>
+              </w:rPr>
+              <w:t>Changed regex expression.</w:t>
+            </w:r>
+          </w:p>
+        </w:tc>
+      </w:tr>
     </w:tbl>
     <w:p>
       <w:pPr>
@@ -975,11 +1169,11 @@
           <w:numId w:val="2"/>
         </w:numPr>
       </w:pPr>
-      <w:bookmarkStart w:id="0" w:name="_Ref482206909"/>
+      <w:bookmarkStart w:id="1" w:name="_Ref482206909"/>
       <w:r>
         <w:t>Sample Input and Output</w:t>
       </w:r>
-      <w:bookmarkEnd w:id="0"/>
+      <w:bookmarkEnd w:id="1"/>
     </w:p>
     <w:p>
       <w:pPr>
@@ -996,7 +1190,7 @@
           <w:sz w:val="18"/>
         </w:rPr>
       </w:pPr>
-      <w:bookmarkStart w:id="1" w:name="_Ref482206604"/>
+      <w:bookmarkStart w:id="2" w:name="_Ref482206604"/>
       <w:r>
         <w:rPr>
           <w:sz w:val="18"/>
@@ -1220,48 +1414,6 @@
           <w:sz w:val="18"/>
         </w:rPr>
         <w:t>4</w:t>
-      </w:r>
-    </w:p>
-    <w:p>
-      <w:pPr>
-        <w:pStyle w:val="Code"/>
-        <w:rPr>
-          <w:sz w:val="18"/>
-        </w:rPr>
-      </w:pPr>
-      <w:r>
-        <w:rPr>
-          <w:sz w:val="18"/>
-        </w:rPr>
-        <w:t>4</w:t>
-      </w:r>
-    </w:p>
-    <w:p>
-      <w:pPr>
-        <w:pStyle w:val="Code"/>
-        <w:rPr>
-          <w:sz w:val="18"/>
-        </w:rPr>
-      </w:pPr>
-      <w:r>
-        <w:rPr>
-          <w:sz w:val="18"/>
-        </w:rPr>
-        <w:t>3</w:t>
-      </w:r>
-    </w:p>
-    <w:p>
-      <w:pPr>
-        <w:pStyle w:val="Code"/>
-        <w:rPr>
-          <w:sz w:val="18"/>
-        </w:rPr>
-      </w:pPr>
-      <w:r>
-        <w:rPr>
-          <w:sz w:val="18"/>
-        </w:rPr>
-        <w:t>2</w:t>
       </w:r>
     </w:p>
     <w:p>
@@ -1290,6 +1442,48 @@
         <w:rPr>
           <w:sz w:val="18"/>
         </w:rPr>
+        <w:t>3</w:t>
+      </w:r>
+    </w:p>
+    <w:p>
+      <w:pPr>
+        <w:pStyle w:val="Code"/>
+        <w:rPr>
+          <w:sz w:val="18"/>
+        </w:rPr>
+      </w:pPr>
+      <w:r>
+        <w:rPr>
+          <w:sz w:val="18"/>
+        </w:rPr>
+        <w:t>2</w:t>
+      </w:r>
+    </w:p>
+    <w:p>
+      <w:pPr>
+        <w:pStyle w:val="Code"/>
+        <w:rPr>
+          <w:sz w:val="18"/>
+        </w:rPr>
+      </w:pPr>
+      <w:r>
+        <w:rPr>
+          <w:sz w:val="18"/>
+        </w:rPr>
+        <w:t>4</w:t>
+      </w:r>
+    </w:p>
+    <w:p>
+      <w:pPr>
+        <w:pStyle w:val="Code"/>
+        <w:rPr>
+          <w:sz w:val="18"/>
+        </w:rPr>
+      </w:pPr>
+      <w:r>
+        <w:rPr>
+          <w:sz w:val="18"/>
+        </w:rPr>
         <w:t>93816</w:t>
       </w:r>
     </w:p>
@@ -1356,6 +1550,14 @@
       <w:r>
         <w:t>Version 1.2</w:t>
       </w:r>
+      <w:r>
+        <w:t xml:space="preserve">: incorrect </w:t>
+      </w:r>
+      <w:proofErr w:type="spellStart"/>
+      <w:r>
+        <w:t>behaviour</w:t>
+      </w:r>
+      <w:proofErr w:type="spellEnd"/>
     </w:p>
     <w:p>
       <w:pPr>
@@ -1382,7 +1584,7 @@
         <w:rPr>
           <w:sz w:val="18"/>
         </w:rPr>
-        <w:t xml:space="preserve">&gt; 1, 2, 3, 4, 5, </w:t>
+        <w:t xml:space="preserve">&gt; 1, 234, 5, </w:t>
       </w:r>
     </w:p>
     <w:p>
@@ -1419,6 +1621,194 @@
           <w:sz w:val="18"/>
         </w:rPr>
         <w:t>5, 4, 3, 2, 1</w:t>
+      </w:r>
+    </w:p>
+    <w:p>
+      <w:pPr>
+        <w:pStyle w:val="Subtitle"/>
+      </w:pPr>
+      <w:r>
+        <w:t>Version 1.3</w:t>
+      </w:r>
+    </w:p>
+    <w:p>
+      <w:pPr>
+        <w:pStyle w:val="Subtitle"/>
+      </w:pPr>
+      <w:r>
+        <w:t>Example 1: end list with comma and [Enter]</w:t>
+      </w:r>
+    </w:p>
+    <w:p>
+      <w:pPr>
+        <w:pStyle w:val="Code"/>
+        <w:rPr>
+          <w:sz w:val="18"/>
+        </w:rPr>
+      </w:pPr>
+      <w:r>
+        <w:rPr>
+          <w:sz w:val="18"/>
+        </w:rPr>
+        <w:t>Enter a list of comma-separated integers.</w:t>
+      </w:r>
+    </w:p>
+    <w:p>
+      <w:pPr>
+        <w:pStyle w:val="Code"/>
+        <w:rPr>
+          <w:sz w:val="18"/>
+        </w:rPr>
+      </w:pPr>
+      <w:r>
+        <w:rPr>
+          <w:sz w:val="18"/>
+        </w:rPr>
+        <w:t>Press [Enter] twice to finish.</w:t>
+      </w:r>
+    </w:p>
+    <w:p>
+      <w:pPr>
+        <w:pStyle w:val="Code"/>
+        <w:rPr>
+          <w:sz w:val="18"/>
+        </w:rPr>
+      </w:pPr>
+      <w:r>
+        <w:rPr>
+          <w:sz w:val="18"/>
+        </w:rPr>
+        <w:t>&gt; 12354,56432,2345,2,5,7,-20,</w:t>
+      </w:r>
+    </w:p>
+    <w:p>
+      <w:pPr>
+        <w:pStyle w:val="Code"/>
+        <w:rPr>
+          <w:sz w:val="18"/>
+        </w:rPr>
+      </w:pPr>
+    </w:p>
+    <w:p>
+      <w:pPr>
+        <w:pStyle w:val="Code"/>
+        <w:rPr>
+          <w:sz w:val="18"/>
+        </w:rPr>
+      </w:pPr>
+      <w:r>
+        <w:rPr>
+          <w:sz w:val="18"/>
+        </w:rPr>
+        <w:t>Your numbers in reverse order are:</w:t>
+      </w:r>
+    </w:p>
+    <w:p>
+      <w:pPr>
+        <w:pStyle w:val="Code"/>
+        <w:rPr>
+          <w:sz w:val="18"/>
+        </w:rPr>
+      </w:pPr>
+      <w:r>
+        <w:rPr>
+          <w:sz w:val="18"/>
+        </w:rPr>
+        <w:t>-20, 7, 5, 2, 2345, 56432, 12354</w:t>
+      </w:r>
+    </w:p>
+    <w:p>
+      <w:pPr>
+        <w:pStyle w:val="Subtitle"/>
+      </w:pPr>
+      <w:r>
+        <w:t>Example 2: end list with integer and 2x[Enter]</w:t>
+      </w:r>
+    </w:p>
+    <w:p>
+      <w:pPr>
+        <w:pStyle w:val="Code"/>
+        <w:rPr>
+          <w:sz w:val="18"/>
+        </w:rPr>
+      </w:pPr>
+      <w:r>
+        <w:rPr>
+          <w:sz w:val="18"/>
+        </w:rPr>
+        <w:t>Enter a list of comma-separated integers.</w:t>
+      </w:r>
+    </w:p>
+    <w:p>
+      <w:pPr>
+        <w:pStyle w:val="Code"/>
+        <w:rPr>
+          <w:sz w:val="18"/>
+        </w:rPr>
+      </w:pPr>
+      <w:r>
+        <w:rPr>
+          <w:sz w:val="18"/>
+        </w:rPr>
+        <w:t>Press [Enter] twice to finish.</w:t>
+      </w:r>
+    </w:p>
+    <w:p>
+      <w:pPr>
+        <w:pStyle w:val="Code"/>
+        <w:rPr>
+          <w:sz w:val="18"/>
+        </w:rPr>
+      </w:pPr>
+      <w:r>
+        <w:rPr>
+          <w:sz w:val="18"/>
+        </w:rPr>
+        <w:t>&gt; -213482,0,235123,3,3,3,3,1231</w:t>
+      </w:r>
+    </w:p>
+    <w:p>
+      <w:pPr>
+        <w:pStyle w:val="Code"/>
+        <w:rPr>
+          <w:sz w:val="18"/>
+        </w:rPr>
+      </w:pPr>
+    </w:p>
+    <w:p>
+      <w:pPr>
+        <w:pStyle w:val="Code"/>
+        <w:rPr>
+          <w:sz w:val="18"/>
+        </w:rPr>
+      </w:pPr>
+    </w:p>
+    <w:p>
+      <w:pPr>
+        <w:pStyle w:val="Code"/>
+        <w:rPr>
+          <w:sz w:val="18"/>
+        </w:rPr>
+      </w:pPr>
+      <w:r>
+        <w:rPr>
+          <w:sz w:val="18"/>
+        </w:rPr>
+        <w:t>Your numbers in reverse order are:</w:t>
+      </w:r>
+    </w:p>
+    <w:p>
+      <w:pPr>
+        <w:pStyle w:val="Code"/>
+        <w:rPr>
+          <w:sz w:val="18"/>
+        </w:rPr>
+      </w:pPr>
+      <w:r>
+        <w:rPr>
+          <w:sz w:val="18"/>
+        </w:rPr>
+        <w:t>1231, 3, 3, 3, 3, 235123, 0, -213482</w:t>
       </w:r>
     </w:p>
     <w:p>
@@ -1429,10 +1819,12 @@
           <w:numId w:val="2"/>
         </w:numPr>
       </w:pPr>
+      <w:bookmarkStart w:id="3" w:name="_Ref482714899"/>
       <w:r>
         <w:t>Discussion</w:t>
       </w:r>
-      <w:bookmarkEnd w:id="1"/>
+      <w:bookmarkEnd w:id="2"/>
+      <w:bookmarkEnd w:id="3"/>
     </w:p>
     <w:p>
       <w:r>
@@ -1486,10 +1878,55 @@
     </w:p>
     <w:p>
       <w:r>
-        <w:t>Interesting!</w:t>
-      </w:r>
-      <w:bookmarkStart w:id="2" w:name="_GoBack"/>
-      <w:bookmarkEnd w:id="2"/>
+        <w:t xml:space="preserve">I didn’t understand the regular expression in the </w:t>
+      </w:r>
+      <w:proofErr w:type="spellStart"/>
+      <w:r>
+        <w:rPr>
+          <w:rStyle w:val="CodeChar"/>
+        </w:rPr>
+        <w:t>useDelimiter</w:t>
+      </w:r>
+      <w:proofErr w:type="spellEnd"/>
+      <w:r>
+        <w:rPr>
+          <w:rStyle w:val="CodeChar"/>
+        </w:rPr>
+        <w:t>(Pattern)</w:t>
+      </w:r>
+      <w:r>
+        <w:t xml:space="preserve"> method (it was </w:t>
+      </w:r>
+      <w:r>
+        <w:rPr>
+          <w:rStyle w:val="CodeChar"/>
+        </w:rPr>
+        <w:t>“(, *)*”</w:t>
+      </w:r>
+      <w:r>
+        <w:t xml:space="preserve">), and am not experienced with regex in general, so I had to do some extra research to fix it. Wound up with a handy regex cheat sheet from AddedBytes.com. </w:t>
+      </w:r>
+      <w:r>
+        <w:t>I couldn’t figure out a pattern to detect a single carriage return ([Enter] key or newline) after an integer, so I changed the instructions to end the input with two [Enter] keypresses</w:t>
+      </w:r>
+      <w:r>
+        <w:rPr>
+          <w:rStyle w:val="FootnoteReference"/>
+        </w:rPr>
+        <w:footnoteReference w:id="1"/>
+      </w:r>
+      <w:r>
+        <w:t xml:space="preserve"> and used the pattern </w:t>
+      </w:r>
+      <w:r>
+        <w:rPr>
+          <w:rStyle w:val="CodeChar"/>
+        </w:rPr>
+        <w:t>",|\\n"</w:t>
+      </w:r>
+      <w:r>
+        <w:t xml:space="preserve"> (match comma or newline character).</w:t>
+      </w:r>
     </w:p>
     <w:sectPr>
       <w:footerReference w:type="default" r:id="rId9"/>
@@ -1635,6 +2072,41 @@
       </w:pPr>
       <w:r>
         <w:continuationSeparator/>
+      </w:r>
+    </w:p>
+  </w:footnote>
+  <w:footnote w:id="1">
+    <w:p>
+      <w:pPr>
+        <w:pStyle w:val="FootnoteText"/>
+        <w:rPr>
+          <w:lang w:val="en-CA"/>
+        </w:rPr>
+      </w:pPr>
+      <w:r>
+        <w:rPr>
+          <w:rStyle w:val="FootnoteReference"/>
+        </w:rPr>
+        <w:footnoteRef/>
+      </w:r>
+      <w:r>
+        <w:t xml:space="preserve"> </w:t>
+      </w:r>
+      <w:proofErr w:type="spellStart"/>
+      <w:r>
+        <w:rPr>
+          <w:rStyle w:val="CodeChar"/>
+          <w:sz w:val="18"/>
+        </w:rPr>
+        <w:t>System.out.println</w:t>
+      </w:r>
+      <w:proofErr w:type="spellEnd"/>
+      <w:r>
+        <w:rPr>
+          <w:rStyle w:val="CodeChar"/>
+          <w:sz w:val="18"/>
+        </w:rPr>
+        <w:t>( "Press [Enter] twice to finish." );</w:t>
       </w:r>
     </w:p>
   </w:footnote>
@@ -3153,7 +3625,7 @@
 </file>
 
 <file path=customXml/itemProps2.xml><?xml version="1.0" encoding="utf-8"?>
-<ds:datastoreItem xmlns:ds="http://schemas.openxmlformats.org/officeDocument/2006/customXml" ds:itemID="{5691FB83-5D76-49CE-B55F-37839FDB5122}">
+<ds:datastoreItem xmlns:ds="http://schemas.openxmlformats.org/officeDocument/2006/customXml" ds:itemID="{3B8762DA-9E5C-420C-B7CB-06C1C6657C9A}">
   <ds:schemaRefs>
     <ds:schemaRef ds:uri="http://schemas.openxmlformats.org/officeDocument/2006/bibliography"/>
   </ds:schemaRefs>

</xml_diff>